<commit_message>
Figured out how to make a graph better.
Updated things to look better, survival graph.
</commit_message>
<xml_diff>
--- a/Isaac Olson Tumor Data Visualization Report.docx
+++ b/Isaac Olson Tumor Data Visualization Report.docx
@@ -8,12 +8,10 @@
       </w:r>
     </w:p>
     <w:p>
-      <w:bookmarkStart w:id="0" w:name="_GoBack"/>
       <w:r>
         <w:t>Tumor Data Visualization</w:t>
       </w:r>
     </w:p>
-    <w:bookmarkEnd w:id="0"/>
     <w:p/>
     <w:p>
       <w:pPr>
@@ -22,19 +20,22 @@
         </w:rPr>
       </w:pPr>
       <w:r>
+        <w:rPr>
+          <w:noProof/>
+        </w:rPr>
         <w:drawing>
-          <wp:anchor distT="0" distB="0" distL="114300" distR="114300" simplePos="0" relativeHeight="251659264" behindDoc="0" locked="0" layoutInCell="1" allowOverlap="1" wp14:anchorId="51D0D06F" wp14:editId="139A79AE">
+          <wp:anchor distT="0" distB="0" distL="114300" distR="114300" simplePos="0" relativeHeight="251659264" behindDoc="0" locked="0" layoutInCell="1" allowOverlap="1" wp14:anchorId="501D9419" wp14:editId="29DBB588">
             <wp:simplePos x="0" y="0"/>
             <wp:positionH relativeFrom="column">
-              <wp:posOffset>-15240</wp:posOffset>
+              <wp:posOffset>0</wp:posOffset>
             </wp:positionH>
             <wp:positionV relativeFrom="paragraph">
-              <wp:posOffset>2747645</wp:posOffset>
+              <wp:posOffset>2740025</wp:posOffset>
             </wp:positionV>
-            <wp:extent cx="4114800" cy="2743200"/>
-            <wp:effectExtent l="0" t="0" r="0" b="0"/>
+            <wp:extent cx="3794760" cy="2529840"/>
+            <wp:effectExtent l="0" t="0" r="0" b="3810"/>
             <wp:wrapSquare wrapText="bothSides"/>
-            <wp:docPr id="2" name="Picture 2"/>
+            <wp:docPr id="4" name="Picture 4"/>
             <wp:cNvGraphicFramePr>
               <a:graphicFrameLocks xmlns:a="http://schemas.openxmlformats.org/drawingml/2006/main" noChangeAspect="1"/>
             </wp:cNvGraphicFramePr>
@@ -42,8 +43,10 @@
               <a:graphicData uri="http://schemas.openxmlformats.org/drawingml/2006/picture">
                 <pic:pic xmlns:pic="http://schemas.openxmlformats.org/drawingml/2006/picture">
                   <pic:nvPicPr>
-                    <pic:cNvPr id="1" name=""/>
-                    <pic:cNvPicPr/>
+                    <pic:cNvPr id="0" name="Picture 1"/>
+                    <pic:cNvPicPr>
+                      <a:picLocks noChangeAspect="1" noChangeArrowheads="1"/>
+                    </pic:cNvPicPr>
                   </pic:nvPicPr>
                   <pic:blipFill>
                     <a:blip r:embed="rId4">
@@ -53,18 +56,23 @@
                         </a:ext>
                       </a:extLst>
                     </a:blip>
+                    <a:srcRect/>
                     <a:stretch>
                       <a:fillRect/>
                     </a:stretch>
                   </pic:blipFill>
-                  <pic:spPr>
+                  <pic:spPr bwMode="auto">
                     <a:xfrm>
                       <a:off x="0" y="0"/>
-                      <a:ext cx="4114800" cy="2743200"/>
+                      <a:ext cx="3794760" cy="2529840"/>
                     </a:xfrm>
                     <a:prstGeom prst="rect">
                       <a:avLst/>
                     </a:prstGeom>
+                    <a:noFill/>
+                    <a:ln>
+                      <a:noFill/>
+                    </a:ln>
                   </pic:spPr>
                 </pic:pic>
               </a:graphicData>
@@ -73,8 +81,11 @@
         </w:drawing>
       </w:r>
       <w:r>
+        <w:rPr>
+          <w:noProof/>
+        </w:rPr>
         <w:drawing>
-          <wp:anchor distT="0" distB="0" distL="114300" distR="114300" simplePos="0" relativeHeight="251658240" behindDoc="0" locked="0" layoutInCell="1" allowOverlap="1" wp14:anchorId="6D72F527" wp14:editId="2F62E18B">
+          <wp:anchor distT="0" distB="0" distL="114300" distR="114300" simplePos="0" relativeHeight="251658240" behindDoc="0" locked="0" layoutInCell="1" allowOverlap="1" wp14:anchorId="6D72F527" wp14:editId="763BB826">
             <wp:simplePos x="0" y="0"/>
             <wp:positionH relativeFrom="column">
               <wp:posOffset>0</wp:posOffset>
@@ -163,7 +174,15 @@
         <w:rPr>
           <w:noProof/>
         </w:rPr>
-        <w:t xml:space="preserve">Ketapril seemed to be no better in treating the cancer than the placebo, which is not what we would want with our drugs. In the data there was another drug, not included here for some unknown reasons, that also seemed like it could have promise, and may need more testing as well, </w:t>
+        <w:t xml:space="preserve">Ketapril seemed to be no better in treating the cancer than the placebo, which is not what we would want with our drugs. In the data there was another drug, not included here for some unknown reasons, that also seemed like it could have promise, and may need </w:t>
+      </w:r>
+      <w:bookmarkStart w:id="0" w:name="_GoBack"/>
+      <w:bookmarkEnd w:id="0"/>
+      <w:r>
+        <w:rPr>
+          <w:noProof/>
+        </w:rPr>
+        <w:t xml:space="preserve">more testing as well, </w:t>
       </w:r>
       <w:proofErr w:type="spellStart"/>
       <w:r>
@@ -187,6 +206,9 @@
     </w:p>
     <w:p>
       <w:r>
+        <w:rPr>
+          <w:noProof/>
+        </w:rPr>
         <w:lastRenderedPageBreak/>
         <w:drawing>
           <wp:inline distT="0" distB="0" distL="0" distR="0" wp14:anchorId="1F6CA5F2" wp14:editId="26270936">
@@ -225,6 +247,9 @@
         </w:drawing>
       </w:r>
       <w:r>
+        <w:rPr>
+          <w:noProof/>
+        </w:rPr>
         <w:drawing>
           <wp:inline distT="0" distB="0" distL="0" distR="0" wp14:anchorId="228B9933" wp14:editId="60810760">
             <wp:extent cx="4114800" cy="2743200"/>

</xml_diff>